<commit_message>
Updated air deployment guide
</commit_message>
<xml_diff>
--- a/docs/Water-Air Board Deployment Guide.docx
+++ b/docs/Water-Air Board Deployment Guide.docx
@@ -1520,19 +1520,11 @@
           <w:rFonts w:cs="Arial"/>
         </w:rPr>
       </w:pPr>
-      <w:bookmarkStart w:id="0" w:name="_GoBack"/>
-      <w:r>
-        <w:rPr>
-          <w:rFonts w:cs="Arial"/>
-        </w:rPr>
-        <w:t>You</w:t>
-      </w:r>
-      <w:bookmarkEnd w:id="0"/>
-      <w:r>
-        <w:rPr>
-          <w:rFonts w:cs="Arial"/>
-        </w:rPr>
-        <w:t xml:space="preserve"> may check you’re in the right folder by listing the files:</w:t>
+      <w:r>
+        <w:rPr>
+          <w:rFonts w:cs="Arial"/>
+        </w:rPr>
+        <w:t>You may check you’re in the right folder by listing the files:</w:t>
       </w:r>
     </w:p>
     <w:p>
@@ -3676,6 +3668,104 @@
     <w:p>
       <w:pPr>
         <w:rPr>
+          <w:rFonts w:cs="Arial"/>
+        </w:rPr>
+      </w:pPr>
+      <w:r>
+        <w:rPr>
+          <w:rFonts w:cs="Arial"/>
+        </w:rPr>
+        <w:t>Alternatively the utility</w:t>
+      </w:r>
+      <w:r>
+        <w:rPr>
+          <w:rFonts w:cs="Arial"/>
+        </w:rPr>
+        <w:t xml:space="preserve"> may be used</w:t>
+      </w:r>
+      <w:r>
+        <w:rPr>
+          <w:rFonts w:cs="Arial"/>
+        </w:rPr>
+        <w:t xml:space="preserve"> only to create the custom image</w:t>
+      </w:r>
+      <w:r>
+        <w:rPr>
+          <w:rFonts w:cs="Arial"/>
+        </w:rPr>
+        <w:t xml:space="preserve"> (using the</w:t>
+      </w:r>
+      <w:r>
+        <w:rPr>
+          <w:rFonts w:cs="Arial"/>
+        </w:rPr>
+        <w:t xml:space="preserve">  </w:t>
+      </w:r>
+      <w:r>
+        <w:rPr>
+          <w:rFonts w:cs="Arial"/>
+        </w:rPr>
+        <w:t xml:space="preserve"> </w:t>
+      </w:r>
+      <w:r>
+        <w:rPr>
+          <w:rFonts w:ascii="Lucida Console" w:hAnsi="Lucida Console" w:cs="Arial"/>
+        </w:rPr>
+        <w:t>--</w:t>
+      </w:r>
+      <w:r>
+        <w:rPr>
+          <w:rFonts w:ascii="Lucida Console" w:hAnsi="Lucida Console" w:cs="Arial"/>
+        </w:rPr>
+        <w:t>no-burn</w:t>
+      </w:r>
+      <w:r>
+        <w:rPr>
+          <w:rFonts w:cs="Arial"/>
+        </w:rPr>
+        <w:t xml:space="preserve"> flag), after that you may use the utility (with the </w:t>
+      </w:r>
+      <w:r>
+        <w:rPr>
+          <w:rFonts w:cs="Arial"/>
+        </w:rPr>
+        <w:t>--</w:t>
+      </w:r>
+      <w:r>
+        <w:rPr>
+          <w:rFonts w:cs="Arial"/>
+        </w:rPr>
+        <w:t>only-burn flag) to burn the same image to several boards.</w:t>
+      </w:r>
+    </w:p>
+    <w:p>
+      <w:pPr>
+        <w:rPr>
+          <w:rFonts w:cs="Arial"/>
+        </w:rPr>
+      </w:pPr>
+    </w:p>
+    <w:p>
+      <w:pPr>
+        <w:rPr>
+          <w:rFonts w:cs="Arial"/>
+        </w:rPr>
+      </w:pPr>
+      <w:r>
+        <w:rPr>
+          <w:rFonts w:cs="Arial"/>
+        </w:rPr>
+        <w:t>Note:</w:t>
+      </w:r>
+    </w:p>
+    <w:p>
+      <w:pPr>
+        <w:pStyle w:val="ListParagraph"/>
+        <w:numPr>
+          <w:ilvl w:val="0"/>
+          <w:numId w:val="6"/>
+        </w:numPr>
+        <w:rPr>
           <w:rFonts w:ascii="Lucida Console" w:hAnsi="Lucida Console" w:cs="Arial"/>
           <w:sz w:val="22"/>
         </w:rPr>
@@ -3684,75 +3774,84 @@
         <w:rPr>
           <w:rFonts w:cs="Arial"/>
         </w:rPr>
-        <w:t>Alternatively the utility</w:t>
-      </w:r>
-      <w:r>
-        <w:rPr>
-          <w:rFonts w:cs="Arial"/>
-        </w:rPr>
-        <w:t xml:space="preserve"> may be used</w:t>
-      </w:r>
-      <w:r>
-        <w:rPr>
-          <w:rFonts w:cs="Arial"/>
-        </w:rPr>
-        <w:t xml:space="preserve"> only to create the custom image</w:t>
-      </w:r>
-      <w:r>
-        <w:rPr>
-          <w:rFonts w:cs="Arial"/>
-        </w:rPr>
-        <w:t xml:space="preserve"> (using the</w:t>
-      </w:r>
-      <w:r>
-        <w:rPr>
-          <w:rFonts w:cs="Arial"/>
-        </w:rPr>
-        <w:t xml:space="preserve">  </w:t>
-      </w:r>
-      <w:r>
-        <w:rPr>
-          <w:rFonts w:cs="Arial"/>
-        </w:rPr>
-        <w:t xml:space="preserve"> </w:t>
-      </w:r>
-      <w:r>
-        <w:rPr>
-          <w:rFonts w:ascii="Lucida Console" w:hAnsi="Lucida Console" w:cs="Arial"/>
-        </w:rPr>
-        <w:t>--</w:t>
-      </w:r>
-      <w:r>
-        <w:rPr>
-          <w:rFonts w:ascii="Lucida Console" w:hAnsi="Lucida Console" w:cs="Arial"/>
-        </w:rPr>
-        <w:t>no-burn</w:t>
-      </w:r>
-      <w:r>
-        <w:rPr>
-          <w:rFonts w:cs="Arial"/>
-        </w:rPr>
-        <w:t xml:space="preserve"> flag), after that you may use the utility (with the </w:t>
-      </w:r>
-      <w:r>
-        <w:rPr>
-          <w:rFonts w:cs="Arial"/>
-        </w:rPr>
-        <w:t>--</w:t>
-      </w:r>
-      <w:r>
-        <w:rPr>
-          <w:rFonts w:cs="Arial"/>
-        </w:rPr>
-        <w:t>only-burn flag) to burn the same image to several boards.</w:t>
-      </w:r>
-    </w:p>
-    <w:p>
-      <w:pPr>
-        <w:rPr>
-          <w:rFonts w:cs="Arial"/>
-        </w:rPr>
-      </w:pPr>
+        <w:t xml:space="preserve">After steps 1 and 2 are completed, they are no longer necessary for all remaining boards to be deployed (given that the server address username and password remains the same), the only step necessary before continuing to steps 3 and 4 is to burn the custom image to the SD card of each board being deployed. This can be achieved by executing the image utility with the </w:t>
+      </w:r>
+      <w:r>
+        <w:rPr>
+          <w:rFonts w:ascii="Lucida Console" w:hAnsi="Lucida Console" w:cs="Arial"/>
+        </w:rPr>
+        <w:t xml:space="preserve">--only-burn </w:t>
+      </w:r>
+      <w:r>
+        <w:rPr>
+          <w:rFonts w:cs="Arial"/>
+        </w:rPr>
+        <w:t>flag</w:t>
+      </w:r>
+      <w:r>
+        <w:rPr>
+          <w:rFonts w:cs="Arial"/>
+        </w:rPr>
+        <w:t>. Example:</w:t>
+      </w:r>
+      <w:r>
+        <w:rPr>
+          <w:rFonts w:cs="Arial"/>
+        </w:rPr>
+        <w:br/>
+      </w:r>
+      <w:r>
+        <w:rPr>
+          <w:rFonts w:cs="Arial"/>
+        </w:rPr>
+        <w:br/>
+      </w:r>
+      <w:r>
+        <w:rPr>
+          <w:rFonts w:ascii="Lucida Console" w:hAnsi="Lucida Console" w:cs="Arial"/>
+          <w:sz w:val="22"/>
+        </w:rPr>
+        <w:t>./</w:t>
+      </w:r>
+      <w:r>
+        <w:rPr>
+          <w:rFonts w:ascii="Lucida Console" w:hAnsi="Lucida Console" w:cs="Arial"/>
+          <w:sz w:val="22"/>
+        </w:rPr>
+        <w:t>image_utility.py --only-burn SOURCE_IMAGE TARGET_DISK</w:t>
+      </w:r>
+      <w:r>
+        <w:rPr>
+          <w:rFonts w:ascii="Lucida Console" w:hAnsi="Lucida Console" w:cs="Arial"/>
+          <w:sz w:val="22"/>
+        </w:rPr>
+        <w:br/>
+      </w:r>
+    </w:p>
+    <w:p>
+      <w:pPr>
+        <w:pStyle w:val="ListParagraph"/>
+        <w:ind w:left="1080"/>
+        <w:rPr>
+          <w:rFonts w:ascii="Lucida Console" w:hAnsi="Lucida Console" w:cs="Arial"/>
+          <w:sz w:val="22"/>
+        </w:rPr>
+      </w:pPr>
+    </w:p>
+    <w:p>
+      <w:pPr>
+        <w:rPr>
+          <w:rFonts w:ascii="Lucida Console" w:hAnsi="Lucida Console" w:cs="Arial"/>
+          <w:sz w:val="22"/>
+        </w:rPr>
+      </w:pPr>
+      <w:r>
+        <w:rPr>
+          <w:rFonts w:ascii="Lucida Console" w:hAnsi="Lucida Console" w:cs="Arial"/>
+          <w:sz w:val="22"/>
+        </w:rPr>
+        <w:br w:type="page"/>
+      </w:r>
     </w:p>
     <w:p>
       <w:pPr>
@@ -3858,7 +3957,19 @@
         <w:rPr>
           <w:rFonts w:cs="Arial"/>
         </w:rPr>
-        <w:t xml:space="preserve">after a few minutes </w:t>
+        <w:t xml:space="preserve">after a </w:t>
+      </w:r>
+      <w:r>
+        <w:rPr>
+          <w:rFonts w:cs="Arial"/>
+        </w:rPr>
+        <w:t>minute</w:t>
+      </w:r>
+      <w:r>
+        <w:rPr>
+          <w:rFonts w:cs="Arial"/>
+        </w:rPr>
+        <w:t xml:space="preserve"> </w:t>
       </w:r>
       <w:r>
         <w:rPr>
@@ -3918,7 +4029,19 @@
         <w:rPr>
           <w:rFonts w:cs="Arial"/>
         </w:rPr>
-        <w:t xml:space="preserve"> collection) and the configuration may now be edited through the web interface.</w:t>
+        <w:t xml:space="preserve"> collection</w:t>
+      </w:r>
+      <w:r>
+        <w:rPr>
+          <w:rFonts w:cs="Arial"/>
+        </w:rPr>
+        <w:t xml:space="preserve"> by default</w:t>
+      </w:r>
+      <w:r>
+        <w:rPr>
+          <w:rFonts w:cs="Arial"/>
+        </w:rPr>
+        <w:t>) and the configuration may now be edited through the web interface.</w:t>
       </w:r>
     </w:p>
     <w:p>
@@ -4036,29 +4159,14 @@
           <w:rFonts w:cs="Arial"/>
           <w:i/>
         </w:rPr>
-        <w:t>‘</w:t>
-      </w:r>
-      <w:proofErr w:type="spellStart"/>
-      <w:r>
-        <w:rPr>
-          <w:rFonts w:cs="Arial"/>
-          <w:i/>
-        </w:rPr>
-        <w:t>uninitialized_board</w:t>
-      </w:r>
-      <w:proofErr w:type="spellEnd"/>
-      <w:r>
-        <w:rPr>
-          <w:rFonts w:cs="Arial"/>
-          <w:i/>
-        </w:rPr>
-        <w:t>’</w:t>
-      </w:r>
-    </w:p>
-    <w:p>
-      <w:pPr>
-        <w:rPr>
-          <w:rFonts w:cs="Arial"/>
+        <w:t>‘uninitialized_board’</w:t>
+      </w:r>
+    </w:p>
+    <w:p>
+      <w:pPr>
+        <w:rPr>
+          <w:rFonts w:cs="Arial"/>
+          <w:i/>
         </w:rPr>
       </w:pPr>
     </w:p>
@@ -4084,19 +4192,19 @@
     </w:p>
     <w:p>
       <w:pPr>
-        <w:rPr>
-          <w:rFonts w:cs="Arial"/>
-        </w:rPr>
-      </w:pPr>
-      <w:r>
-        <w:rPr>
-          <w:rFonts w:cs="Arial"/>
-          <w:noProof/>
+        <w:jc w:val="center"/>
+        <w:rPr>
+          <w:rFonts w:cs="Arial"/>
+        </w:rPr>
+      </w:pPr>
+      <w:r>
+        <w:rPr>
+          <w:rFonts w:cs="Arial"/>
         </w:rPr>
         <w:drawing>
-          <wp:inline distT="0" distB="0" distL="0" distR="0" wp14:anchorId="7FADA4D2" wp14:editId="786D5DCF">
-            <wp:extent cx="4955177" cy="4534350"/>
-            <wp:effectExtent l="0" t="0" r="0" b="12700"/>
+          <wp:inline distT="0" distB="0" distL="0" distR="0" wp14:anchorId="140DC61C" wp14:editId="69B16AD2">
+            <wp:extent cx="4258769" cy="3897086"/>
+            <wp:effectExtent l="0" t="0" r="8890" b="0"/>
             <wp:docPr id="1" name="Picture 1"/>
             <wp:cNvGraphicFramePr>
               <a:graphicFrameLocks xmlns:a="http://schemas.openxmlformats.org/drawingml/2006/main" noChangeAspect="1"/>
@@ -4126,7 +4234,7 @@
                   <pic:spPr bwMode="auto">
                     <a:xfrm>
                       <a:off x="0" y="0"/>
-                      <a:ext cx="4955177" cy="4534350"/>
+                      <a:ext cx="4259192" cy="3897473"/>
                     </a:xfrm>
                     <a:prstGeom prst="rect">
                       <a:avLst/>
@@ -4153,7 +4261,19 @@
         <w:rPr>
           <w:rFonts w:cs="Arial"/>
         </w:rPr>
-        <w:t>In this page you can edit the boards settings and add/remove/edit sensor settings. The settings available for editing are:</w:t>
+        <w:t>In this page you can edit the board</w:t>
+      </w:r>
+      <w:r>
+        <w:rPr>
+          <w:rFonts w:cs="Arial"/>
+        </w:rPr>
+        <w:t>’</w:t>
+      </w:r>
+      <w:r>
+        <w:rPr>
+          <w:rFonts w:cs="Arial"/>
+        </w:rPr>
+        <w:t>s settings and add/remove/edit sensor settings. The settings available for editing are:</w:t>
       </w:r>
     </w:p>
     <w:p>
@@ -4456,7 +4576,19 @@
         <w:rPr>
           <w:rFonts w:cs="Arial"/>
         </w:rPr>
-        <w:t>Sensor settings:</w:t>
+        <w:t>Sensor settings</w:t>
+      </w:r>
+      <w:r>
+        <w:rPr>
+          <w:rFonts w:cs="Arial"/>
+        </w:rPr>
+        <w:t xml:space="preserve"> (independent for each sensor)</w:t>
+      </w:r>
+      <w:r>
+        <w:rPr>
+          <w:rFonts w:cs="Arial"/>
+        </w:rPr>
+        <w:t>:</w:t>
       </w:r>
     </w:p>
     <w:p>
@@ -4708,7 +4840,19 @@
         <w:rPr>
           <w:rFonts w:cs="Arial"/>
         </w:rPr>
-        <w:t>The status bar on the top of the page provides information about the board being managed, such as:</w:t>
+        <w:t xml:space="preserve">The status bar on the top of the page provides information about the board being </w:t>
+      </w:r>
+      <w:r>
+        <w:rPr>
+          <w:rFonts w:cs="Arial"/>
+        </w:rPr>
+        <w:t>edited</w:t>
+      </w:r>
+      <w:r>
+        <w:rPr>
+          <w:rFonts w:cs="Arial"/>
+        </w:rPr>
+        <w:t>, such as:</w:t>
       </w:r>
     </w:p>
     <w:p>
@@ -4787,7 +4931,25 @@
         <w:rPr>
           <w:rFonts w:cs="Arial"/>
         </w:rPr>
-        <w:t>ID (given by the configuration entry in the database)</w:t>
+        <w:t xml:space="preserve">ID (given by the </w:t>
+      </w:r>
+      <w:r>
+        <w:rPr>
+          <w:rFonts w:cs="Arial"/>
+        </w:rPr>
+        <w:t>database</w:t>
+      </w:r>
+      <w:r>
+        <w:rPr>
+          <w:rFonts w:cs="Arial"/>
+        </w:rPr>
+        <w:t xml:space="preserve"> when the board first connects to it</w:t>
+      </w:r>
+      <w:r>
+        <w:rPr>
+          <w:rFonts w:cs="Arial"/>
+        </w:rPr>
+        <w:t>)</w:t>
       </w:r>
     </w:p>
     <w:p>
@@ -4845,7 +5007,31 @@
         <w:rPr>
           <w:rFonts w:cs="Arial"/>
         </w:rPr>
-        <w:t>This page also provides access to the current log (</w:t>
+        <w:t xml:space="preserve">This page also provides access to the current </w:t>
+      </w:r>
+      <w:r>
+        <w:rPr>
+          <w:rFonts w:cs="Arial"/>
+        </w:rPr>
+        <w:t xml:space="preserve">and last </w:t>
+      </w:r>
+      <w:r>
+        <w:rPr>
+          <w:rFonts w:cs="Arial"/>
+        </w:rPr>
+        <w:t>log</w:t>
+      </w:r>
+      <w:r>
+        <w:rPr>
+          <w:rFonts w:cs="Arial"/>
+        </w:rPr>
+        <w:t>s</w:t>
+      </w:r>
+      <w:r>
+        <w:rPr>
+          <w:rFonts w:cs="Arial"/>
+        </w:rPr>
+        <w:t xml:space="preserve"> (</w:t>
       </w:r>
       <w:r>
         <w:rPr>
@@ -4858,14 +5044,60 @@
         <w:rPr>
           <w:rFonts w:cs="Arial"/>
         </w:rPr>
-        <w:t xml:space="preserve">) and a reset button to </w:t>
-      </w:r>
-      <w:r>
-        <w:rPr>
-          <w:rFonts w:cs="Arial"/>
-        </w:rPr>
-        <w:t>delete the board from the DB, along with the log.</w:t>
-      </w:r>
+        <w:t xml:space="preserve">) and a </w:t>
+      </w:r>
+      <w:r>
+        <w:rPr>
+          <w:rFonts w:cs="Arial"/>
+          <w:i/>
+        </w:rPr>
+        <w:t>(“Delete Board”)</w:t>
+      </w:r>
+      <w:r>
+        <w:rPr>
+          <w:rFonts w:cs="Arial"/>
+        </w:rPr>
+        <w:t xml:space="preserve"> button </w:t>
+      </w:r>
+      <w:r>
+        <w:rPr>
+          <w:rFonts w:cs="Arial"/>
+        </w:rPr>
+        <w:t>that</w:t>
+      </w:r>
+      <w:r>
+        <w:rPr>
+          <w:rFonts w:cs="Arial"/>
+        </w:rPr>
+        <w:t xml:space="preserve"> </w:t>
+      </w:r>
+      <w:r>
+        <w:rPr>
+          <w:rFonts w:cs="Arial"/>
+        </w:rPr>
+        <w:t>removes</w:t>
+      </w:r>
+      <w:r>
+        <w:rPr>
+          <w:rFonts w:cs="Arial"/>
+        </w:rPr>
+        <w:t xml:space="preserve"> the board from the DB, along with the log.</w:t>
+      </w:r>
+    </w:p>
+    <w:p>
+      <w:pPr>
+        <w:rPr>
+          <w:rFonts w:cs="Arial"/>
+        </w:rPr>
+      </w:pPr>
+      <w:r>
+        <w:rPr>
+          <w:rFonts w:cs="Arial"/>
+        </w:rPr>
+        <w:t>The delete button does not remove the measurement data acquired by the board.</w:t>
+      </w:r>
+      <w:bookmarkStart w:id="0" w:name="_GoBack"/>
+      <w:bookmarkEnd w:id="0"/>
     </w:p>
     <w:p>
       <w:pPr>
@@ -6832,6 +7064,135 @@
           <w:rFonts w:cs="Arial"/>
         </w:rPr>
       </w:pPr>
+      <w:r>
+        <w:rPr>
+          <w:rFonts w:cs="Arial"/>
+          <w:noProof/>
+        </w:rPr>
+        <mc:AlternateContent>
+          <mc:Choice Requires="wps">
+            <w:drawing>
+              <wp:anchor distT="0" distB="0" distL="114300" distR="114300" simplePos="0" relativeHeight="251659264" behindDoc="0" locked="0" layoutInCell="1" allowOverlap="1" wp14:anchorId="7437E410" wp14:editId="69AFDAD6">
+                <wp:simplePos x="0" y="0"/>
+                <wp:positionH relativeFrom="column">
+                  <wp:posOffset>1343025</wp:posOffset>
+                </wp:positionH>
+                <wp:positionV relativeFrom="paragraph">
+                  <wp:posOffset>323215</wp:posOffset>
+                </wp:positionV>
+                <wp:extent cx="3963035" cy="334645"/>
+                <wp:effectExtent l="0" t="0" r="0" b="0"/>
+                <wp:wrapSquare wrapText="bothSides"/>
+                <wp:docPr id="2" name="Text Box 2"/>
+                <wp:cNvGraphicFramePr/>
+                <a:graphic xmlns:a="http://schemas.openxmlformats.org/drawingml/2006/main">
+                  <a:graphicData uri="http://schemas.microsoft.com/office/word/2010/wordprocessingShape">
+                    <wps:wsp>
+                      <wps:cNvSpPr txBox="1"/>
+                      <wps:spPr>
+                        <a:xfrm>
+                          <a:off x="0" y="0"/>
+                          <a:ext cx="3963035" cy="334645"/>
+                        </a:xfrm>
+                        <a:prstGeom prst="rect">
+                          <a:avLst/>
+                        </a:prstGeom>
+                        <a:solidFill>
+                          <a:srgbClr val="FFFFFF"/>
+                        </a:solidFill>
+                        <a:ln>
+                          <a:noFill/>
+                        </a:ln>
+                        <a:effectLst/>
+                        <a:extLst>
+                          <a:ext uri="{C572A759-6A51-4108-AA02-DFA0A04FC94B}">
+                            <ma14:wrappingTextBoxFlag xmlns:ma14="http://schemas.microsoft.com/office/mac/drawingml/2011/main"/>
+                          </a:ext>
+                        </a:extLst>
+                      </wps:spPr>
+                      <wps:style>
+                        <a:lnRef idx="0">
+                          <a:schemeClr val="accent1"/>
+                        </a:lnRef>
+                        <a:fillRef idx="0">
+                          <a:schemeClr val="accent1"/>
+                        </a:fillRef>
+                        <a:effectRef idx="0">
+                          <a:schemeClr val="accent1"/>
+                        </a:effectRef>
+                        <a:fontRef idx="minor">
+                          <a:schemeClr val="dk1"/>
+                        </a:fontRef>
+                      </wps:style>
+                      <wps:txbx>
+                        <w:txbxContent>
+                          <w:p>
+                            <w:pPr>
+                              <w:rPr>
+                                <w:rFonts w:cs="Arial"/>
+                                <w:sz w:val="28"/>
+                              </w:rPr>
+                            </w:pPr>
+                            <w:r>
+                              <w:rPr>
+                                <w:rFonts w:cs="Arial"/>
+                                <w:sz w:val="28"/>
+                              </w:rPr>
+                              <w:t>main_system_ws1 @ water_sensors_1</w:t>
+                            </w:r>
+                          </w:p>
+                        </w:txbxContent>
+                      </wps:txbx>
+                      <wps:bodyPr rot="0" spcFirstLastPara="0" vertOverflow="overflow" horzOverflow="overflow" vert="horz" wrap="square" lIns="91440" tIns="45720" rIns="91440" bIns="45720" numCol="1" spcCol="0" rtlCol="0" fromWordArt="0" anchor="t" anchorCtr="0" forceAA="0" compatLnSpc="1">
+                        <a:prstTxWarp prst="textNoShape">
+                          <a:avLst/>
+                        </a:prstTxWarp>
+                        <a:noAutofit/>
+                      </wps:bodyPr>
+                    </wps:wsp>
+                  </a:graphicData>
+                </a:graphic>
+                <wp14:sizeRelH relativeFrom="margin">
+                  <wp14:pctWidth>0</wp14:pctWidth>
+                </wp14:sizeRelH>
+                <wp14:sizeRelV relativeFrom="margin">
+                  <wp14:pctHeight>0</wp14:pctHeight>
+                </wp14:sizeRelV>
+              </wp:anchor>
+            </w:drawing>
+          </mc:Choice>
+          <mc:Fallback>
+            <w:pict>
+              <v:shapetype id="_x0000_t202" coordsize="21600,21600" o:spt="202" path="m0,0l0,21600,21600,21600,21600,0xe">
+                <v:stroke joinstyle="miter"/>
+                <v:path gradientshapeok="t" o:connecttype="rect"/>
+              </v:shapetype>
+              <v:shape id="Text Box 2" o:spid="_x0000_s1026" type="#_x0000_t202" style="position:absolute;margin-left:105.75pt;margin-top:25.45pt;width:312.05pt;height:26.35pt;z-index:251659264;visibility:visible;mso-wrap-style:square;mso-width-percent:0;mso-height-percent:0;mso-wrap-distance-left:9pt;mso-wrap-distance-top:0;mso-wrap-distance-right:9pt;mso-wrap-distance-bottom:0;mso-position-horizontal:absolute;mso-position-horizontal-relative:text;mso-position-vertical:absolute;mso-position-vertical-relative:text;mso-width-percent:0;mso-height-percent:0;mso-width-relative:margin;mso-height-relative:margin;v-text-anchor:top" o:gfxdata="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" stroked="f">
+                <v:textbox>
+                  <w:txbxContent>
+                    <w:p>
+                      <w:pPr>
+                        <w:rPr>
+                          <w:rFonts w:cs="Arial"/>
+                          <w:sz w:val="28"/>
+                        </w:rPr>
+                      </w:pPr>
+                      <w:r>
+                        <w:rPr>
+                          <w:rFonts w:cs="Arial"/>
+                          <w:sz w:val="28"/>
+                        </w:rPr>
+                        <w:t>main_system_ws1 @ water_sensors_1</w:t>
+                      </w:r>
+                    </w:p>
+                  </w:txbxContent>
+                </v:textbox>
+                <w10:wrap type="square"/>
+              </v:shape>
+            </w:pict>
+          </mc:Fallback>
+        </mc:AlternateContent>
+      </w:r>
       <w:r>
         <w:rPr>
           <w:rFonts w:cs="Arial"/>
@@ -6927,6 +7288,59 @@
         </w:rPr>
       </w:pPr>
     </w:p>
+    <w:p>
+      <w:pPr>
+        <w:rPr>
+          <w:rFonts w:cs="Arial"/>
+        </w:rPr>
+      </w:pPr>
+    </w:p>
+    <w:p>
+      <w:pPr>
+        <w:rPr>
+          <w:rFonts w:cs="Arial"/>
+        </w:rPr>
+      </w:pPr>
+      <w:r>
+        <w:rPr>
+          <w:rFonts w:cs="Arial"/>
+        </w:rPr>
+        <w:t>Sensor settings f</w:t>
+      </w:r>
+      <w:r>
+        <w:rPr>
+          <w:rFonts w:cs="Arial"/>
+        </w:rPr>
+        <w:t>or board as built on the “Water Board Assembly Guide”</w:t>
+      </w:r>
+      <w:r>
+        <w:rPr>
+          <w:rFonts w:cs="Arial"/>
+        </w:rPr>
+        <w:t>:</w:t>
+      </w:r>
+    </w:p>
+    <w:p>
+      <w:pPr>
+        <w:rPr>
+          <w:rFonts w:cs="Arial"/>
+        </w:rPr>
+      </w:pPr>
+    </w:p>
+    <w:p>
+      <w:pPr>
+        <w:rPr>
+          <w:rFonts w:cs="Arial"/>
+        </w:rPr>
+      </w:pPr>
+    </w:p>
+    <w:p>
+      <w:pPr>
+        <w:rPr>
+          <w:rFonts w:cs="Arial"/>
+        </w:rPr>
+      </w:pPr>
+    </w:p>
     <w:sectPr>
       <w:pgSz w:w="12240" w:h="15840"/>
       <w:pgMar w:top="1440" w:right="1800" w:bottom="1530" w:left="1800" w:header="720" w:footer="720" w:gutter="0"/>
@@ -7064,269 +7478,11 @@
     </w:lvl>
   </w:abstractNum>
   <w:abstractNum w:abstractNumId="1">
-    <w:nsid w:val="425F6CB3"/>
+    <w:nsid w:val="3FA43AB9"/>
     <w:multiLevelType w:val="hybridMultilevel"/>
-    <w:tmpl w:val="B186F96E"/>
-    <w:lvl w:ilvl="0" w:tplc="0409000F">
-      <w:start w:val="1"/>
-      <w:numFmt w:val="decimal"/>
-      <w:lvlText w:val="%1."/>
-      <w:lvlJc w:val="left"/>
-      <w:pPr>
-        <w:ind w:left="720" w:hanging="360"/>
-      </w:pPr>
-    </w:lvl>
-    <w:lvl w:ilvl="1" w:tplc="04090019" w:tentative="1">
-      <w:start w:val="1"/>
-      <w:numFmt w:val="lowerLetter"/>
-      <w:lvlText w:val="%2."/>
-      <w:lvlJc w:val="left"/>
-      <w:pPr>
-        <w:ind w:left="1440" w:hanging="360"/>
-      </w:pPr>
-    </w:lvl>
-    <w:lvl w:ilvl="2" w:tplc="0409001B" w:tentative="1">
-      <w:start w:val="1"/>
-      <w:numFmt w:val="lowerRoman"/>
-      <w:lvlText w:val="%3."/>
-      <w:lvlJc w:val="right"/>
-      <w:pPr>
-        <w:ind w:left="2160" w:hanging="180"/>
-      </w:pPr>
-    </w:lvl>
-    <w:lvl w:ilvl="3" w:tplc="0409000F" w:tentative="1">
-      <w:start w:val="1"/>
-      <w:numFmt w:val="decimal"/>
-      <w:lvlText w:val="%4."/>
-      <w:lvlJc w:val="left"/>
-      <w:pPr>
-        <w:ind w:left="2880" w:hanging="360"/>
-      </w:pPr>
-    </w:lvl>
-    <w:lvl w:ilvl="4" w:tplc="04090019" w:tentative="1">
-      <w:start w:val="1"/>
-      <w:numFmt w:val="lowerLetter"/>
-      <w:lvlText w:val="%5."/>
-      <w:lvlJc w:val="left"/>
-      <w:pPr>
-        <w:ind w:left="3600" w:hanging="360"/>
-      </w:pPr>
-    </w:lvl>
-    <w:lvl w:ilvl="5" w:tplc="0409001B" w:tentative="1">
-      <w:start w:val="1"/>
-      <w:numFmt w:val="lowerRoman"/>
-      <w:lvlText w:val="%6."/>
-      <w:lvlJc w:val="right"/>
-      <w:pPr>
-        <w:ind w:left="4320" w:hanging="180"/>
-      </w:pPr>
-    </w:lvl>
-    <w:lvl w:ilvl="6" w:tplc="0409000F" w:tentative="1">
-      <w:start w:val="1"/>
-      <w:numFmt w:val="decimal"/>
-      <w:lvlText w:val="%7."/>
-      <w:lvlJc w:val="left"/>
-      <w:pPr>
-        <w:ind w:left="5040" w:hanging="360"/>
-      </w:pPr>
-    </w:lvl>
-    <w:lvl w:ilvl="7" w:tplc="04090019" w:tentative="1">
-      <w:start w:val="1"/>
-      <w:numFmt w:val="lowerLetter"/>
-      <w:lvlText w:val="%8."/>
-      <w:lvlJc w:val="left"/>
-      <w:pPr>
-        <w:ind w:left="5760" w:hanging="360"/>
-      </w:pPr>
-    </w:lvl>
-    <w:lvl w:ilvl="8" w:tplc="0409001B" w:tentative="1">
-      <w:start w:val="1"/>
-      <w:numFmt w:val="lowerRoman"/>
-      <w:lvlText w:val="%9."/>
-      <w:lvlJc w:val="right"/>
-      <w:pPr>
-        <w:ind w:left="6480" w:hanging="180"/>
-      </w:pPr>
-    </w:lvl>
-  </w:abstractNum>
-  <w:abstractNum w:abstractNumId="2">
-    <w:nsid w:val="49D37A25"/>
-    <w:multiLevelType w:val="multilevel"/>
-    <w:tmpl w:val="0409001F"/>
-    <w:lvl w:ilvl="0">
-      <w:start w:val="1"/>
-      <w:numFmt w:val="decimal"/>
-      <w:lvlText w:val="%1."/>
-      <w:lvlJc w:val="left"/>
-      <w:pPr>
-        <w:ind w:left="360" w:hanging="360"/>
-      </w:pPr>
-    </w:lvl>
-    <w:lvl w:ilvl="1">
-      <w:start w:val="1"/>
-      <w:numFmt w:val="decimal"/>
-      <w:lvlText w:val="%1.%2."/>
-      <w:lvlJc w:val="left"/>
-      <w:pPr>
-        <w:ind w:left="792" w:hanging="432"/>
-      </w:pPr>
-    </w:lvl>
-    <w:lvl w:ilvl="2">
-      <w:start w:val="1"/>
-      <w:numFmt w:val="decimal"/>
-      <w:lvlText w:val="%1.%2.%3."/>
-      <w:lvlJc w:val="left"/>
-      <w:pPr>
-        <w:ind w:left="1224" w:hanging="504"/>
-      </w:pPr>
-    </w:lvl>
-    <w:lvl w:ilvl="3">
-      <w:start w:val="1"/>
-      <w:numFmt w:val="decimal"/>
-      <w:lvlText w:val="%1.%2.%3.%4."/>
-      <w:lvlJc w:val="left"/>
-      <w:pPr>
-        <w:ind w:left="1728" w:hanging="648"/>
-      </w:pPr>
-    </w:lvl>
-    <w:lvl w:ilvl="4">
-      <w:start w:val="1"/>
-      <w:numFmt w:val="decimal"/>
-      <w:lvlText w:val="%1.%2.%3.%4.%5."/>
-      <w:lvlJc w:val="left"/>
-      <w:pPr>
-        <w:ind w:left="2232" w:hanging="792"/>
-      </w:pPr>
-    </w:lvl>
-    <w:lvl w:ilvl="5">
-      <w:start w:val="1"/>
-      <w:numFmt w:val="decimal"/>
-      <w:lvlText w:val="%1.%2.%3.%4.%5.%6."/>
-      <w:lvlJc w:val="left"/>
-      <w:pPr>
-        <w:ind w:left="2736" w:hanging="936"/>
-      </w:pPr>
-    </w:lvl>
-    <w:lvl w:ilvl="6">
-      <w:start w:val="1"/>
-      <w:numFmt w:val="decimal"/>
-      <w:lvlText w:val="%1.%2.%3.%4.%5.%6.%7."/>
-      <w:lvlJc w:val="left"/>
-      <w:pPr>
-        <w:ind w:left="3240" w:hanging="1080"/>
-      </w:pPr>
-    </w:lvl>
-    <w:lvl w:ilvl="7">
-      <w:start w:val="1"/>
-      <w:numFmt w:val="decimal"/>
-      <w:lvlText w:val="%1.%2.%3.%4.%5.%6.%7.%8."/>
-      <w:lvlJc w:val="left"/>
-      <w:pPr>
-        <w:ind w:left="3744" w:hanging="1224"/>
-      </w:pPr>
-    </w:lvl>
-    <w:lvl w:ilvl="8">
-      <w:start w:val="1"/>
-      <w:numFmt w:val="decimal"/>
-      <w:lvlText w:val="%1.%2.%3.%4.%5.%6.%7.%8.%9."/>
-      <w:lvlJc w:val="left"/>
-      <w:pPr>
-        <w:ind w:left="4320" w:hanging="1440"/>
-      </w:pPr>
-    </w:lvl>
-  </w:abstractNum>
-  <w:abstractNum w:abstractNumId="3">
-    <w:nsid w:val="60AD071D"/>
-    <w:multiLevelType w:val="multilevel"/>
-    <w:tmpl w:val="0409001F"/>
-    <w:lvl w:ilvl="0">
-      <w:start w:val="1"/>
-      <w:numFmt w:val="decimal"/>
-      <w:lvlText w:val="%1."/>
-      <w:lvlJc w:val="left"/>
-      <w:pPr>
-        <w:ind w:left="360" w:hanging="360"/>
-      </w:pPr>
-    </w:lvl>
-    <w:lvl w:ilvl="1">
-      <w:start w:val="1"/>
-      <w:numFmt w:val="decimal"/>
-      <w:lvlText w:val="%1.%2."/>
-      <w:lvlJc w:val="left"/>
-      <w:pPr>
-        <w:ind w:left="792" w:hanging="432"/>
-      </w:pPr>
-    </w:lvl>
-    <w:lvl w:ilvl="2">
-      <w:start w:val="1"/>
-      <w:numFmt w:val="decimal"/>
-      <w:lvlText w:val="%1.%2.%3."/>
-      <w:lvlJc w:val="left"/>
-      <w:pPr>
-        <w:ind w:left="1224" w:hanging="504"/>
-      </w:pPr>
-    </w:lvl>
-    <w:lvl w:ilvl="3">
-      <w:start w:val="1"/>
-      <w:numFmt w:val="decimal"/>
-      <w:lvlText w:val="%1.%2.%3.%4."/>
-      <w:lvlJc w:val="left"/>
-      <w:pPr>
-        <w:ind w:left="1728" w:hanging="648"/>
-      </w:pPr>
-    </w:lvl>
-    <w:lvl w:ilvl="4">
-      <w:start w:val="1"/>
-      <w:numFmt w:val="decimal"/>
-      <w:lvlText w:val="%1.%2.%3.%4.%5."/>
-      <w:lvlJc w:val="left"/>
-      <w:pPr>
-        <w:ind w:left="2232" w:hanging="792"/>
-      </w:pPr>
-    </w:lvl>
-    <w:lvl w:ilvl="5">
-      <w:start w:val="1"/>
-      <w:numFmt w:val="decimal"/>
-      <w:lvlText w:val="%1.%2.%3.%4.%5.%6."/>
-      <w:lvlJc w:val="left"/>
-      <w:pPr>
-        <w:ind w:left="2736" w:hanging="936"/>
-      </w:pPr>
-    </w:lvl>
-    <w:lvl w:ilvl="6">
-      <w:start w:val="1"/>
-      <w:numFmt w:val="decimal"/>
-      <w:lvlText w:val="%1.%2.%3.%4.%5.%6.%7."/>
-      <w:lvlJc w:val="left"/>
-      <w:pPr>
-        <w:ind w:left="3240" w:hanging="1080"/>
-      </w:pPr>
-    </w:lvl>
-    <w:lvl w:ilvl="7">
-      <w:start w:val="1"/>
-      <w:numFmt w:val="decimal"/>
-      <w:lvlText w:val="%1.%2.%3.%4.%5.%6.%7.%8."/>
-      <w:lvlJc w:val="left"/>
-      <w:pPr>
-        <w:ind w:left="3744" w:hanging="1224"/>
-      </w:pPr>
-    </w:lvl>
-    <w:lvl w:ilvl="8">
-      <w:start w:val="1"/>
-      <w:numFmt w:val="decimal"/>
-      <w:lvlText w:val="%1.%2.%3.%4.%5.%6.%7.%8.%9."/>
-      <w:lvlJc w:val="left"/>
-      <w:pPr>
-        <w:ind w:left="4320" w:hanging="1440"/>
-      </w:pPr>
-    </w:lvl>
-  </w:abstractNum>
-  <w:abstractNum w:abstractNumId="4">
-    <w:nsid w:val="65566A92"/>
-    <w:multiLevelType w:val="hybridMultilevel"/>
-    <w:tmpl w:val="BBE0F21C"/>
-    <w:lvl w:ilvl="0" w:tplc="4AF2B94A">
-      <w:start w:val="3"/>
+    <w:tmpl w:val="C7408802"/>
+    <w:lvl w:ilvl="0" w:tplc="EBEC71A2">
+      <w:start w:val="2"/>
       <w:numFmt w:val="bullet"/>
       <w:lvlText w:val="-"/>
       <w:lvlJc w:val="left"/>
@@ -7434,20 +7590,394 @@
       </w:rPr>
     </w:lvl>
   </w:abstractNum>
+  <w:abstractNum w:abstractNumId="2">
+    <w:nsid w:val="425F6CB3"/>
+    <w:multiLevelType w:val="hybridMultilevel"/>
+    <w:tmpl w:val="B186F96E"/>
+    <w:lvl w:ilvl="0" w:tplc="0409000F">
+      <w:start w:val="1"/>
+      <w:numFmt w:val="decimal"/>
+      <w:lvlText w:val="%1."/>
+      <w:lvlJc w:val="left"/>
+      <w:pPr>
+        <w:ind w:left="720" w:hanging="360"/>
+      </w:pPr>
+    </w:lvl>
+    <w:lvl w:ilvl="1" w:tplc="04090019" w:tentative="1">
+      <w:start w:val="1"/>
+      <w:numFmt w:val="lowerLetter"/>
+      <w:lvlText w:val="%2."/>
+      <w:lvlJc w:val="left"/>
+      <w:pPr>
+        <w:ind w:left="1440" w:hanging="360"/>
+      </w:pPr>
+    </w:lvl>
+    <w:lvl w:ilvl="2" w:tplc="0409001B" w:tentative="1">
+      <w:start w:val="1"/>
+      <w:numFmt w:val="lowerRoman"/>
+      <w:lvlText w:val="%3."/>
+      <w:lvlJc w:val="right"/>
+      <w:pPr>
+        <w:ind w:left="2160" w:hanging="180"/>
+      </w:pPr>
+    </w:lvl>
+    <w:lvl w:ilvl="3" w:tplc="0409000F" w:tentative="1">
+      <w:start w:val="1"/>
+      <w:numFmt w:val="decimal"/>
+      <w:lvlText w:val="%4."/>
+      <w:lvlJc w:val="left"/>
+      <w:pPr>
+        <w:ind w:left="2880" w:hanging="360"/>
+      </w:pPr>
+    </w:lvl>
+    <w:lvl w:ilvl="4" w:tplc="04090019" w:tentative="1">
+      <w:start w:val="1"/>
+      <w:numFmt w:val="lowerLetter"/>
+      <w:lvlText w:val="%5."/>
+      <w:lvlJc w:val="left"/>
+      <w:pPr>
+        <w:ind w:left="3600" w:hanging="360"/>
+      </w:pPr>
+    </w:lvl>
+    <w:lvl w:ilvl="5" w:tplc="0409001B" w:tentative="1">
+      <w:start w:val="1"/>
+      <w:numFmt w:val="lowerRoman"/>
+      <w:lvlText w:val="%6."/>
+      <w:lvlJc w:val="right"/>
+      <w:pPr>
+        <w:ind w:left="4320" w:hanging="180"/>
+      </w:pPr>
+    </w:lvl>
+    <w:lvl w:ilvl="6" w:tplc="0409000F" w:tentative="1">
+      <w:start w:val="1"/>
+      <w:numFmt w:val="decimal"/>
+      <w:lvlText w:val="%7."/>
+      <w:lvlJc w:val="left"/>
+      <w:pPr>
+        <w:ind w:left="5040" w:hanging="360"/>
+      </w:pPr>
+    </w:lvl>
+    <w:lvl w:ilvl="7" w:tplc="04090019" w:tentative="1">
+      <w:start w:val="1"/>
+      <w:numFmt w:val="lowerLetter"/>
+      <w:lvlText w:val="%8."/>
+      <w:lvlJc w:val="left"/>
+      <w:pPr>
+        <w:ind w:left="5760" w:hanging="360"/>
+      </w:pPr>
+    </w:lvl>
+    <w:lvl w:ilvl="8" w:tplc="0409001B" w:tentative="1">
+      <w:start w:val="1"/>
+      <w:numFmt w:val="lowerRoman"/>
+      <w:lvlText w:val="%9."/>
+      <w:lvlJc w:val="right"/>
+      <w:pPr>
+        <w:ind w:left="6480" w:hanging="180"/>
+      </w:pPr>
+    </w:lvl>
+  </w:abstractNum>
+  <w:abstractNum w:abstractNumId="3">
+    <w:nsid w:val="49D37A25"/>
+    <w:multiLevelType w:val="multilevel"/>
+    <w:tmpl w:val="0409001F"/>
+    <w:lvl w:ilvl="0">
+      <w:start w:val="1"/>
+      <w:numFmt w:val="decimal"/>
+      <w:lvlText w:val="%1."/>
+      <w:lvlJc w:val="left"/>
+      <w:pPr>
+        <w:ind w:left="360" w:hanging="360"/>
+      </w:pPr>
+    </w:lvl>
+    <w:lvl w:ilvl="1">
+      <w:start w:val="1"/>
+      <w:numFmt w:val="decimal"/>
+      <w:lvlText w:val="%1.%2."/>
+      <w:lvlJc w:val="left"/>
+      <w:pPr>
+        <w:ind w:left="792" w:hanging="432"/>
+      </w:pPr>
+    </w:lvl>
+    <w:lvl w:ilvl="2">
+      <w:start w:val="1"/>
+      <w:numFmt w:val="decimal"/>
+      <w:lvlText w:val="%1.%2.%3."/>
+      <w:lvlJc w:val="left"/>
+      <w:pPr>
+        <w:ind w:left="1224" w:hanging="504"/>
+      </w:pPr>
+    </w:lvl>
+    <w:lvl w:ilvl="3">
+      <w:start w:val="1"/>
+      <w:numFmt w:val="decimal"/>
+      <w:lvlText w:val="%1.%2.%3.%4."/>
+      <w:lvlJc w:val="left"/>
+      <w:pPr>
+        <w:ind w:left="1728" w:hanging="648"/>
+      </w:pPr>
+    </w:lvl>
+    <w:lvl w:ilvl="4">
+      <w:start w:val="1"/>
+      <w:numFmt w:val="decimal"/>
+      <w:lvlText w:val="%1.%2.%3.%4.%5."/>
+      <w:lvlJc w:val="left"/>
+      <w:pPr>
+        <w:ind w:left="2232" w:hanging="792"/>
+      </w:pPr>
+    </w:lvl>
+    <w:lvl w:ilvl="5">
+      <w:start w:val="1"/>
+      <w:numFmt w:val="decimal"/>
+      <w:lvlText w:val="%1.%2.%3.%4.%5.%6."/>
+      <w:lvlJc w:val="left"/>
+      <w:pPr>
+        <w:ind w:left="2736" w:hanging="936"/>
+      </w:pPr>
+    </w:lvl>
+    <w:lvl w:ilvl="6">
+      <w:start w:val="1"/>
+      <w:numFmt w:val="decimal"/>
+      <w:lvlText w:val="%1.%2.%3.%4.%5.%6.%7."/>
+      <w:lvlJc w:val="left"/>
+      <w:pPr>
+        <w:ind w:left="3240" w:hanging="1080"/>
+      </w:pPr>
+    </w:lvl>
+    <w:lvl w:ilvl="7">
+      <w:start w:val="1"/>
+      <w:numFmt w:val="decimal"/>
+      <w:lvlText w:val="%1.%2.%3.%4.%5.%6.%7.%8."/>
+      <w:lvlJc w:val="left"/>
+      <w:pPr>
+        <w:ind w:left="3744" w:hanging="1224"/>
+      </w:pPr>
+    </w:lvl>
+    <w:lvl w:ilvl="8">
+      <w:start w:val="1"/>
+      <w:numFmt w:val="decimal"/>
+      <w:lvlText w:val="%1.%2.%3.%4.%5.%6.%7.%8.%9."/>
+      <w:lvlJc w:val="left"/>
+      <w:pPr>
+        <w:ind w:left="4320" w:hanging="1440"/>
+      </w:pPr>
+    </w:lvl>
+  </w:abstractNum>
+  <w:abstractNum w:abstractNumId="4">
+    <w:nsid w:val="60AD071D"/>
+    <w:multiLevelType w:val="multilevel"/>
+    <w:tmpl w:val="0409001F"/>
+    <w:lvl w:ilvl="0">
+      <w:start w:val="1"/>
+      <w:numFmt w:val="decimal"/>
+      <w:lvlText w:val="%1."/>
+      <w:lvlJc w:val="left"/>
+      <w:pPr>
+        <w:ind w:left="360" w:hanging="360"/>
+      </w:pPr>
+    </w:lvl>
+    <w:lvl w:ilvl="1">
+      <w:start w:val="1"/>
+      <w:numFmt w:val="decimal"/>
+      <w:lvlText w:val="%1.%2."/>
+      <w:lvlJc w:val="left"/>
+      <w:pPr>
+        <w:ind w:left="792" w:hanging="432"/>
+      </w:pPr>
+    </w:lvl>
+    <w:lvl w:ilvl="2">
+      <w:start w:val="1"/>
+      <w:numFmt w:val="decimal"/>
+      <w:lvlText w:val="%1.%2.%3."/>
+      <w:lvlJc w:val="left"/>
+      <w:pPr>
+        <w:ind w:left="1224" w:hanging="504"/>
+      </w:pPr>
+    </w:lvl>
+    <w:lvl w:ilvl="3">
+      <w:start w:val="1"/>
+      <w:numFmt w:val="decimal"/>
+      <w:lvlText w:val="%1.%2.%3.%4."/>
+      <w:lvlJc w:val="left"/>
+      <w:pPr>
+        <w:ind w:left="1728" w:hanging="648"/>
+      </w:pPr>
+    </w:lvl>
+    <w:lvl w:ilvl="4">
+      <w:start w:val="1"/>
+      <w:numFmt w:val="decimal"/>
+      <w:lvlText w:val="%1.%2.%3.%4.%5."/>
+      <w:lvlJc w:val="left"/>
+      <w:pPr>
+        <w:ind w:left="2232" w:hanging="792"/>
+      </w:pPr>
+    </w:lvl>
+    <w:lvl w:ilvl="5">
+      <w:start w:val="1"/>
+      <w:numFmt w:val="decimal"/>
+      <w:lvlText w:val="%1.%2.%3.%4.%5.%6."/>
+      <w:lvlJc w:val="left"/>
+      <w:pPr>
+        <w:ind w:left="2736" w:hanging="936"/>
+      </w:pPr>
+    </w:lvl>
+    <w:lvl w:ilvl="6">
+      <w:start w:val="1"/>
+      <w:numFmt w:val="decimal"/>
+      <w:lvlText w:val="%1.%2.%3.%4.%5.%6.%7."/>
+      <w:lvlJc w:val="left"/>
+      <w:pPr>
+        <w:ind w:left="3240" w:hanging="1080"/>
+      </w:pPr>
+    </w:lvl>
+    <w:lvl w:ilvl="7">
+      <w:start w:val="1"/>
+      <w:numFmt w:val="decimal"/>
+      <w:lvlText w:val="%1.%2.%3.%4.%5.%6.%7.%8."/>
+      <w:lvlJc w:val="left"/>
+      <w:pPr>
+        <w:ind w:left="3744" w:hanging="1224"/>
+      </w:pPr>
+    </w:lvl>
+    <w:lvl w:ilvl="8">
+      <w:start w:val="1"/>
+      <w:numFmt w:val="decimal"/>
+      <w:lvlText w:val="%1.%2.%3.%4.%5.%6.%7.%8.%9."/>
+      <w:lvlJc w:val="left"/>
+      <w:pPr>
+        <w:ind w:left="4320" w:hanging="1440"/>
+      </w:pPr>
+    </w:lvl>
+  </w:abstractNum>
+  <w:abstractNum w:abstractNumId="5">
+    <w:nsid w:val="65566A92"/>
+    <w:multiLevelType w:val="hybridMultilevel"/>
+    <w:tmpl w:val="BBE0F21C"/>
+    <w:lvl w:ilvl="0" w:tplc="4AF2B94A">
+      <w:start w:val="3"/>
+      <w:numFmt w:val="bullet"/>
+      <w:lvlText w:val="-"/>
+      <w:lvlJc w:val="left"/>
+      <w:pPr>
+        <w:ind w:left="1080" w:hanging="360"/>
+      </w:pPr>
+      <w:rPr>
+        <w:rFonts w:ascii="Arial" w:eastAsiaTheme="minorEastAsia" w:hAnsi="Arial" w:cs="Arial" w:hint="default"/>
+      </w:rPr>
+    </w:lvl>
+    <w:lvl w:ilvl="1" w:tplc="04090003" w:tentative="1">
+      <w:start w:val="1"/>
+      <w:numFmt w:val="bullet"/>
+      <w:lvlText w:val="o"/>
+      <w:lvlJc w:val="left"/>
+      <w:pPr>
+        <w:ind w:left="1800" w:hanging="360"/>
+      </w:pPr>
+      <w:rPr>
+        <w:rFonts w:ascii="Courier New" w:hAnsi="Courier New" w:hint="default"/>
+      </w:rPr>
+    </w:lvl>
+    <w:lvl w:ilvl="2" w:tplc="04090005" w:tentative="1">
+      <w:start w:val="1"/>
+      <w:numFmt w:val="bullet"/>
+      <w:lvlText w:val=""/>
+      <w:lvlJc w:val="left"/>
+      <w:pPr>
+        <w:ind w:left="2520" w:hanging="360"/>
+      </w:pPr>
+      <w:rPr>
+        <w:rFonts w:ascii="Wingdings" w:hAnsi="Wingdings" w:hint="default"/>
+      </w:rPr>
+    </w:lvl>
+    <w:lvl w:ilvl="3" w:tplc="04090001" w:tentative="1">
+      <w:start w:val="1"/>
+      <w:numFmt w:val="bullet"/>
+      <w:lvlText w:val=""/>
+      <w:lvlJc w:val="left"/>
+      <w:pPr>
+        <w:ind w:left="3240" w:hanging="360"/>
+      </w:pPr>
+      <w:rPr>
+        <w:rFonts w:ascii="Symbol" w:hAnsi="Symbol" w:hint="default"/>
+      </w:rPr>
+    </w:lvl>
+    <w:lvl w:ilvl="4" w:tplc="04090003" w:tentative="1">
+      <w:start w:val="1"/>
+      <w:numFmt w:val="bullet"/>
+      <w:lvlText w:val="o"/>
+      <w:lvlJc w:val="left"/>
+      <w:pPr>
+        <w:ind w:left="3960" w:hanging="360"/>
+      </w:pPr>
+      <w:rPr>
+        <w:rFonts w:ascii="Courier New" w:hAnsi="Courier New" w:hint="default"/>
+      </w:rPr>
+    </w:lvl>
+    <w:lvl w:ilvl="5" w:tplc="04090005" w:tentative="1">
+      <w:start w:val="1"/>
+      <w:numFmt w:val="bullet"/>
+      <w:lvlText w:val=""/>
+      <w:lvlJc w:val="left"/>
+      <w:pPr>
+        <w:ind w:left="4680" w:hanging="360"/>
+      </w:pPr>
+      <w:rPr>
+        <w:rFonts w:ascii="Wingdings" w:hAnsi="Wingdings" w:hint="default"/>
+      </w:rPr>
+    </w:lvl>
+    <w:lvl w:ilvl="6" w:tplc="04090001" w:tentative="1">
+      <w:start w:val="1"/>
+      <w:numFmt w:val="bullet"/>
+      <w:lvlText w:val=""/>
+      <w:lvlJc w:val="left"/>
+      <w:pPr>
+        <w:ind w:left="5400" w:hanging="360"/>
+      </w:pPr>
+      <w:rPr>
+        <w:rFonts w:ascii="Symbol" w:hAnsi="Symbol" w:hint="default"/>
+      </w:rPr>
+    </w:lvl>
+    <w:lvl w:ilvl="7" w:tplc="04090003" w:tentative="1">
+      <w:start w:val="1"/>
+      <w:numFmt w:val="bullet"/>
+      <w:lvlText w:val="o"/>
+      <w:lvlJc w:val="left"/>
+      <w:pPr>
+        <w:ind w:left="6120" w:hanging="360"/>
+      </w:pPr>
+      <w:rPr>
+        <w:rFonts w:ascii="Courier New" w:hAnsi="Courier New" w:hint="default"/>
+      </w:rPr>
+    </w:lvl>
+    <w:lvl w:ilvl="8" w:tplc="04090005" w:tentative="1">
+      <w:start w:val="1"/>
+      <w:numFmt w:val="bullet"/>
+      <w:lvlText w:val=""/>
+      <w:lvlJc w:val="left"/>
+      <w:pPr>
+        <w:ind w:left="6840" w:hanging="360"/>
+      </w:pPr>
+      <w:rPr>
+        <w:rFonts w:ascii="Wingdings" w:hAnsi="Wingdings" w:hint="default"/>
+      </w:rPr>
+    </w:lvl>
+  </w:abstractNum>
   <w:num w:numId="1">
-    <w:abstractNumId w:val="1"/>
+    <w:abstractNumId w:val="2"/>
   </w:num>
   <w:num w:numId="2">
     <w:abstractNumId w:val="0"/>
   </w:num>
   <w:num w:numId="3">
-    <w:abstractNumId w:val="2"/>
+    <w:abstractNumId w:val="3"/>
   </w:num>
   <w:num w:numId="4">
-    <w:abstractNumId w:val="3"/>
+    <w:abstractNumId w:val="4"/>
   </w:num>
   <w:num w:numId="5">
-    <w:abstractNumId w:val="4"/>
+    <w:abstractNumId w:val="5"/>
+  </w:num>
+  <w:num w:numId="6">
+    <w:abstractNumId w:val="1"/>
   </w:num>
 </w:numbering>
 </file>
@@ -7611,6 +8141,7 @@
   <w:style w:type="character" w:default="1" w:styleId="DefaultParagraphFont">
     <w:name w:val="Default Paragraph Font"/>
     <w:uiPriority w:val="1"/>
+    <w:semiHidden/>
     <w:unhideWhenUsed/>
   </w:style>
   <w:style w:type="table" w:default="1" w:styleId="TableNormal">
@@ -7887,6 +8418,7 @@
   <w:style w:type="character" w:default="1" w:styleId="DefaultParagraphFont">
     <w:name w:val="Default Paragraph Font"/>
     <w:uiPriority w:val="1"/>
+    <w:semiHidden/>
     <w:unhideWhenUsed/>
   </w:style>
   <w:style w:type="table" w:default="1" w:styleId="TableNormal">

</xml_diff>